<commit_message>
some change Document data to String collection
</commit_message>
<xml_diff>
--- a/src/main/resources/fixed-test.docx
+++ b/src/main/resources/fixed-test.docx
@@ -35,18 +35,6 @@
           <w:rFonts w:ascii="Times New Roman" w:hAnsi="Times New Roman" w:cs="Times New Roman" w:eastAsia="Times New Roman"/>
           <w:sz w:val="28"/>
         </w:rPr>
-        <w:t/>
-      </w:r>
-    </w:p>
-    <w:p>
-      <w:pPr>
-        <w:spacing w:after="0"/>
-      </w:pPr>
-      <w:r>
-        <w:rPr>
-          <w:rFonts w:ascii="Times New Roman" w:hAnsi="Times New Roman" w:cs="Times New Roman" w:eastAsia="Times New Roman"/>
-          <w:sz w:val="28"/>
-        </w:rPr>
         <w:t>Фыв2222</w:t>
       </w:r>
     </w:p>
@@ -83,18 +71,6 @@
           <w:rFonts w:ascii="Times New Roman" w:hAnsi="Times New Roman" w:cs="Times New Roman" w:eastAsia="Times New Roman"/>
           <w:sz w:val="28"/>
         </w:rPr>
-        <w:t/>
-      </w:r>
-    </w:p>
-    <w:p>
-      <w:pPr>
-        <w:spacing w:after="0"/>
-      </w:pPr>
-      <w:r>
-        <w:rPr>
-          <w:rFonts w:ascii="Times New Roman" w:hAnsi="Times New Roman" w:cs="Times New Roman" w:eastAsia="Times New Roman"/>
-          <w:sz w:val="28"/>
-        </w:rPr>
         <w:t>^t</w:t>
       </w:r>
     </w:p>
@@ -228,42 +204,6 @@
           <w:sz w:val="28"/>
         </w:rPr>
         <w:t>-:</w:t>
-      </w:r>
-    </w:p>
-    <w:p>
-      <w:pPr>
-        <w:spacing w:after="0"/>
-      </w:pPr>
-      <w:r>
-        <w:rPr>
-          <w:rFonts w:ascii="Times New Roman" w:hAnsi="Times New Roman" w:cs="Times New Roman" w:eastAsia="Times New Roman"/>
-          <w:sz w:val="28"/>
-        </w:rPr>
-        <w:t/>
-      </w:r>
-    </w:p>
-    <w:p>
-      <w:pPr>
-        <w:spacing w:after="0"/>
-      </w:pPr>
-      <w:r>
-        <w:rPr>
-          <w:rFonts w:ascii="Times New Roman" w:hAnsi="Times New Roman" w:cs="Times New Roman" w:eastAsia="Times New Roman"/>
-          <w:sz w:val="28"/>
-        </w:rPr>
-        <w:t/>
-      </w:r>
-    </w:p>
-    <w:p>
-      <w:pPr>
-        <w:spacing w:after="0"/>
-      </w:pPr>
-      <w:r>
-        <w:rPr>
-          <w:rFonts w:ascii="Times New Roman" w:hAnsi="Times New Roman" w:cs="Times New Roman" w:eastAsia="Times New Roman"/>
-          <w:sz w:val="28"/>
-        </w:rPr>
-        <w:t/>
       </w:r>
     </w:p>
     <w:p>

</xml_diff>